<commit_message>
update generate letter template
</commit_message>
<xml_diff>
--- a/src/main/resources/static/doc/letter.docx
+++ b/src/main/resources/static/doc/letter.docx
@@ -9,9 +9,9 @@
           <w:lang w:val="en-US"/>
         </w:rPr>
         <w:drawing>
-          <wp:inline distT="0" distB="0" distL="0" distR="0" wp14:anchorId="0892CD7C" wp14:editId="18591762">
-            <wp:extent cx="2639060" cy="1226820"/>
-            <wp:effectExtent l="0" t="0" r="2540" b="0"/>
+          <wp:inline distT="0" distB="0" distL="0" distR="0" wp14:anchorId="2743D950" wp14:editId="70F48C0E">
+            <wp:extent cx="1543550" cy="717550"/>
+            <wp:effectExtent l="0" t="0" r="0" b="6350"/>
             <wp:docPr id="1" name="Picture 1"/>
             <wp:cNvGraphicFramePr>
               <a:graphicFrameLocks xmlns:a="http://schemas.openxmlformats.org/drawingml/2006/main" noChangeAspect="1"/>
@@ -38,7 +38,7 @@
                   <pic:spPr>
                     <a:xfrm>
                       <a:off x="0" y="0"/>
-                      <a:ext cx="2639060" cy="1226820"/>
+                      <a:ext cx="1562463" cy="726342"/>
                     </a:xfrm>
                     <a:prstGeom prst="rect">
                       <a:avLst/>
@@ -63,135 +63,117 @@
         </w:sectPr>
       </w:pPr>
       <w:r>
-        <w:t>Employee</w:t>
-      </w:r>
-      <w:r>
-        <w:t xml:space="preserve"> </w:t>
-      </w:r>
+        <w:t>Employee ID: ${employee_id}</w:t>
+      </w:r>
+    </w:p>
+    <w:p/>
+    <w:p/>
+    <w:p>
+      <w:r>
+        <w:t>${full_name}</w:t>
+      </w:r>
+    </w:p>
+    <w:p>
+      <w:r>
+        <w:t>${title}</w:t>
+      </w:r>
+    </w:p>
+    <w:p>
+      <w:r>
+        <w:t>${address1}</w:t>
+      </w:r>
+    </w:p>
+    <w:p>
+      <w:r>
+        <w:t>${address2}</w:t>
+      </w:r>
+    </w:p>
+    <w:p>
+      <w:r>
+        <w:t>${state}</w:t>
+      </w:r>
+    </w:p>
+    <w:p>
+      <w:r>
+        <w:t>${code}</w:t>
+      </w:r>
+    </w:p>
+    <w:p/>
+    <w:p>
+      <w:r>
+        <w:t>${date}</w:t>
+      </w:r>
+    </w:p>
+    <w:p/>
+    <w:p>
+      <w:r>
+        <w:t>Dear ${salutation} ${full_name}</w:t>
+      </w:r>
+    </w:p>
+    <w:p/>
+    <w:p>
+      <w:r>
+        <w:t>RE : Abandonment of Employment</w:t>
+      </w:r>
+    </w:p>
+    <w:p/>
+    <w:p>
+      <w:r>
+        <w:t>Company records reflect that you have been absent from your assigned shift since (${date}). Records also confirm that you have failed to provide any notification for these absences since (date)</w:t>
+      </w:r>
+    </w:p>
+    <w:p/>
+    <w:p>
+      <w:r>
+        <w:t>This constitutes a breach of your Standard Terms and Conditions of Employment and indicates that you have abandoned your employment effective (date)</w:t>
+      </w:r>
+    </w:p>
+    <w:p/>
+    <w:p>
+      <w:r>
+        <w:t xml:space="preserve">As a result of this the Company requires you to contact the HR Department by no later than (date – 3 working days from date of letter) with a satisfactory explanation for your absence and failure notify the Company </w:t>
+      </w:r>
+    </w:p>
+    <w:p/>
+    <w:p>
+      <w:r>
+        <w:t>If you fail to respond by (date – 3 working days from date of letter) the Company will accept you abandonment as the termination of your employment contract.</w:t>
+      </w:r>
+    </w:p>
+    <w:p/>
+    <w:p/>
+    <w:p>
+      <w:r>
+        <w:t>Sincerely</w:t>
+      </w:r>
+    </w:p>
+    <w:p>
+      <w:r>
+        <w:t>${company_name}</w:t>
+      </w:r>
+    </w:p>
+    <w:p/>
+    <w:p/>
+    <w:p/>
+    <w:p>
+      <w:r>
+        <w:t>Sign by ${officer_name}</w:t>
+      </w:r>
+    </w:p>
+    <w:p>
+      <w:r>
+        <w:t>${officer_title}</w:t>
+      </w:r>
+    </w:p>
+    <w:p/>
+    <w:p/>
+    <w:p/>
+    <w:p/>
+    <w:p/>
+    <w:p>
       <w:bookmarkStart w:id="0" w:name="_GoBack"/>
       <w:bookmarkEnd w:id="0"/>
-      <w:r>
-        <w:t>ID: ${employee_id}</w:t>
-      </w:r>
-    </w:p>
-    <w:p/>
-    <w:p/>
-    <w:p>
-      <w:r>
-        <w:t>${full_name}</w:t>
-      </w:r>
-    </w:p>
-    <w:p>
-      <w:r>
-        <w:t>${title}</w:t>
-      </w:r>
-    </w:p>
-    <w:p>
-      <w:r>
-        <w:t>${address1}</w:t>
-      </w:r>
-    </w:p>
-    <w:p>
-      <w:r>
-        <w:t>${address2}</w:t>
-      </w:r>
-    </w:p>
-    <w:p>
-      <w:r>
-        <w:t>${state}</w:t>
-      </w:r>
-    </w:p>
-    <w:p>
-      <w:r>
-        <w:t>${code}</w:t>
-      </w:r>
-    </w:p>
-    <w:p/>
-    <w:p>
-      <w:r>
-        <w:t>${date}</w:t>
-      </w:r>
-    </w:p>
-    <w:p/>
-    <w:p>
-      <w:r>
-        <w:t xml:space="preserve">Dear ${salutation} </w:t>
-      </w:r>
-      <w:r>
-        <w:t>${full_name}</w:t>
-      </w:r>
-    </w:p>
-    <w:p/>
-    <w:p>
-      <w:r>
-        <w:t>XXXXXX</w:t>
-      </w:r>
-    </w:p>
-    <w:p>
-      <w:r>
-        <w:t>XXXXXX</w:t>
-      </w:r>
-    </w:p>
-    <w:p>
-      <w:r>
-        <w:t>XXXXXX</w:t>
-      </w:r>
-    </w:p>
-    <w:p>
-      <w:r>
-        <w:t>XXXXXX</w:t>
-      </w:r>
-    </w:p>
-    <w:p>
-      <w:r>
-        <w:t>XXXXXX</w:t>
-      </w:r>
-    </w:p>
-    <w:p/>
-    <w:p/>
-    <w:p>
-      <w:r>
-        <w:t>Sincerely</w:t>
-      </w:r>
-    </w:p>
-    <w:p>
-      <w:r>
-        <w:t>${company_name}</w:t>
-      </w:r>
-    </w:p>
-    <w:p/>
-    <w:p/>
-    <w:p/>
-    <w:p>
-      <w:r>
-        <w:t>Sign by ${officer_name}</w:t>
-      </w:r>
-    </w:p>
-    <w:p>
-      <w:r>
-        <w:t>${officer_title}</w:t>
-      </w:r>
-    </w:p>
-    <w:p/>
-    <w:p>
-      <w:pPr>
-        <w:rPr>
-          <w:b/>
-        </w:rPr>
-      </w:pPr>
-    </w:p>
-    <w:p/>
-    <w:p/>
-    <w:p/>
-    <w:p/>
-    <w:p/>
-    <w:p/>
-    <w:p/>
-    <w:p/>
-    <w:p/>
-    <w:p/>
-    <w:p/>
-    <w:p/>
+    </w:p>
     <w:sectPr>
       <w:type w:val="continuous"/>
       <w:pgSz w:w="11900" w:h="16840"/>
@@ -601,6 +583,7 @@
   <w:style w:type="paragraph" w:default="1" w:styleId="Normal">
     <w:name w:val="Normal"/>
     <w:qFormat/>
+    <w:rsid w:val="0008215A"/>
   </w:style>
   <w:style w:type="character" w:default="1" w:styleId="DefaultParagraphFont">
     <w:name w:val="Default Paragraph Font"/>

</xml_diff>